<commit_message>
Change format for diagrams and add new case for user
</commit_message>
<xml_diff>
--- a/3. Specifikacija dizajna/Detaljni slučajevi korištenja za projekt.docx
+++ b/3. Specifikacija dizajna/Detaljni slučajevi korištenja za projekt.docx
@@ -1619,12 +1619,765 @@
     <w:p>
       <w:pPr>
         <w:spacing w:before="100" w:beforeAutospacing="1" w:after="100" w:afterAutospacing="1" w:line="240" w:lineRule="auto"/>
-        <w:outlineLvl w:val="2"/>
+        <w:outlineLvl w:val="3"/>
         <w:rPr>
           <w:rFonts w:ascii="Times New Roman" w:eastAsia="Times New Roman" w:hAnsi="Times New Roman" w:cs="Times New Roman"/>
           <w:b/>
           <w:bCs/>
           <w:kern w:val="0"/>
+          <w:sz w:val="24"/>
+          <w:szCs w:val="24"/>
+          <w:lang w:eastAsia="hr-HR"/>
+          <w14:ligatures w14:val="none"/>
+        </w:rPr>
+      </w:pPr>
+      <w:r>
+        <w:rPr>
+          <w:rFonts w:ascii="Times New Roman" w:eastAsia="Times New Roman" w:hAnsi="Times New Roman" w:cs="Times New Roman"/>
+          <w:b/>
+          <w:bCs/>
+          <w:kern w:val="0"/>
+          <w:sz w:val="24"/>
+          <w:szCs w:val="24"/>
+          <w:lang w:eastAsia="hr-HR"/>
+          <w14:ligatures w14:val="none"/>
+        </w:rPr>
+        <w:t>Naziv slučaja korištenja: Pregled povijesti oklada</w:t>
+      </w:r>
+    </w:p>
+    <w:p>
+      <w:pPr>
+        <w:spacing w:before="100" w:beforeAutospacing="1" w:after="100" w:afterAutospacing="1" w:line="240" w:lineRule="auto"/>
+        <w:rPr>
+          <w:rFonts w:ascii="Times New Roman" w:eastAsia="Times New Roman" w:hAnsi="Times New Roman" w:cs="Times New Roman"/>
+          <w:kern w:val="0"/>
+          <w:sz w:val="24"/>
+          <w:szCs w:val="24"/>
+          <w:lang w:eastAsia="hr-HR"/>
+          <w14:ligatures w14:val="none"/>
+        </w:rPr>
+      </w:pPr>
+      <w:r>
+        <w:rPr>
+          <w:rFonts w:ascii="Times New Roman" w:eastAsia="Times New Roman" w:hAnsi="Times New Roman" w:cs="Times New Roman"/>
+          <w:b/>
+          <w:bCs/>
+          <w:kern w:val="0"/>
+          <w:sz w:val="24"/>
+          <w:szCs w:val="24"/>
+          <w:lang w:eastAsia="hr-HR"/>
+          <w14:ligatures w14:val="none"/>
+        </w:rPr>
+        <w:t>ID:</w:t>
+      </w:r>
+      <w:r>
+        <w:rPr>
+          <w:rFonts w:ascii="Times New Roman" w:eastAsia="Times New Roman" w:hAnsi="Times New Roman" w:cs="Times New Roman"/>
+          <w:kern w:val="0"/>
+          <w:sz w:val="24"/>
+          <w:szCs w:val="24"/>
+          <w:lang w:eastAsia="hr-HR"/>
+          <w14:ligatures w14:val="none"/>
+        </w:rPr>
+        <w:t xml:space="preserve"> </w:t>
+      </w:r>
+      <w:r>
+        <w:rPr>
+          <w:rFonts w:ascii="Times New Roman" w:eastAsia="Times New Roman" w:hAnsi="Times New Roman" w:cs="Times New Roman"/>
+          <w:kern w:val="0"/>
+          <w:sz w:val="24"/>
+          <w:szCs w:val="24"/>
+          <w:lang w:eastAsia="hr-HR"/>
+          <w14:ligatures w14:val="none"/>
+        </w:rPr>
+        <w:t>5</w:t>
+      </w:r>
+      <w:r>
+        <w:rPr>
+          <w:rFonts w:ascii="Times New Roman" w:eastAsia="Times New Roman" w:hAnsi="Times New Roman" w:cs="Times New Roman"/>
+          <w:kern w:val="0"/>
+          <w:sz w:val="24"/>
+          <w:szCs w:val="24"/>
+          <w:lang w:eastAsia="hr-HR"/>
+          <w14:ligatures w14:val="none"/>
+        </w:rPr>
+        <w:br/>
+      </w:r>
+      <w:r>
+        <w:rPr>
+          <w:rFonts w:ascii="Times New Roman" w:eastAsia="Times New Roman" w:hAnsi="Times New Roman" w:cs="Times New Roman"/>
+          <w:b/>
+          <w:bCs/>
+          <w:kern w:val="0"/>
+          <w:sz w:val="24"/>
+          <w:szCs w:val="24"/>
+          <w:lang w:eastAsia="hr-HR"/>
+          <w14:ligatures w14:val="none"/>
+        </w:rPr>
+        <w:t>Sudionici:</w:t>
+      </w:r>
+    </w:p>
+    <w:p>
+      <w:pPr>
+        <w:numPr>
+          <w:ilvl w:val="0"/>
+          <w:numId w:val="11"/>
+        </w:numPr>
+        <w:spacing w:before="100" w:beforeAutospacing="1" w:after="100" w:afterAutospacing="1" w:line="240" w:lineRule="auto"/>
+        <w:rPr>
+          <w:rFonts w:ascii="Times New Roman" w:eastAsia="Times New Roman" w:hAnsi="Times New Roman" w:cs="Times New Roman"/>
+          <w:kern w:val="0"/>
+          <w:sz w:val="24"/>
+          <w:szCs w:val="24"/>
+          <w:lang w:eastAsia="hr-HR"/>
+          <w14:ligatures w14:val="none"/>
+        </w:rPr>
+      </w:pPr>
+      <w:r>
+        <w:rPr>
+          <w:rFonts w:ascii="Times New Roman" w:eastAsia="Times New Roman" w:hAnsi="Times New Roman" w:cs="Times New Roman"/>
+          <w:kern w:val="0"/>
+          <w:sz w:val="24"/>
+          <w:szCs w:val="24"/>
+          <w:lang w:eastAsia="hr-HR"/>
+          <w14:ligatures w14:val="none"/>
+        </w:rPr>
+        <w:t>Igrač</w:t>
+      </w:r>
+    </w:p>
+    <w:p>
+      <w:pPr>
+        <w:numPr>
+          <w:ilvl w:val="0"/>
+          <w:numId w:val="11"/>
+        </w:numPr>
+        <w:spacing w:before="100" w:beforeAutospacing="1" w:after="100" w:afterAutospacing="1" w:line="240" w:lineRule="auto"/>
+        <w:rPr>
+          <w:rFonts w:ascii="Times New Roman" w:eastAsia="Times New Roman" w:hAnsi="Times New Roman" w:cs="Times New Roman"/>
+          <w:kern w:val="0"/>
+          <w:sz w:val="24"/>
+          <w:szCs w:val="24"/>
+          <w:lang w:eastAsia="hr-HR"/>
+          <w14:ligatures w14:val="none"/>
+        </w:rPr>
+      </w:pPr>
+      <w:r>
+        <w:rPr>
+          <w:rFonts w:ascii="Times New Roman" w:eastAsia="Times New Roman" w:hAnsi="Times New Roman" w:cs="Times New Roman"/>
+          <w:kern w:val="0"/>
+          <w:sz w:val="24"/>
+          <w:szCs w:val="24"/>
+          <w:lang w:eastAsia="hr-HR"/>
+          <w14:ligatures w14:val="none"/>
+        </w:rPr>
+        <w:t>Sustav</w:t>
+      </w:r>
+    </w:p>
+    <w:p>
+      <w:pPr>
+        <w:spacing w:before="100" w:beforeAutospacing="1" w:after="100" w:afterAutospacing="1" w:line="240" w:lineRule="auto"/>
+        <w:rPr>
+          <w:rFonts w:ascii="Times New Roman" w:eastAsia="Times New Roman" w:hAnsi="Times New Roman" w:cs="Times New Roman"/>
+          <w:kern w:val="0"/>
+          <w:sz w:val="24"/>
+          <w:szCs w:val="24"/>
+          <w:lang w:eastAsia="hr-HR"/>
+          <w14:ligatures w14:val="none"/>
+        </w:rPr>
+      </w:pPr>
+      <w:r>
+        <w:rPr>
+          <w:rFonts w:ascii="Times New Roman" w:eastAsia="Times New Roman" w:hAnsi="Times New Roman" w:cs="Times New Roman"/>
+          <w:b/>
+          <w:bCs/>
+          <w:kern w:val="0"/>
+          <w:sz w:val="24"/>
+          <w:szCs w:val="24"/>
+          <w:lang w:eastAsia="hr-HR"/>
+          <w14:ligatures w14:val="none"/>
+        </w:rPr>
+        <w:t>Koraci:</w:t>
+      </w:r>
+    </w:p>
+    <w:p>
+      <w:pPr>
+        <w:numPr>
+          <w:ilvl w:val="0"/>
+          <w:numId w:val="12"/>
+        </w:numPr>
+        <w:spacing w:before="100" w:beforeAutospacing="1" w:after="100" w:afterAutospacing="1" w:line="240" w:lineRule="auto"/>
+        <w:rPr>
+          <w:rFonts w:ascii="Times New Roman" w:eastAsia="Times New Roman" w:hAnsi="Times New Roman" w:cs="Times New Roman"/>
+          <w:kern w:val="0"/>
+          <w:sz w:val="24"/>
+          <w:szCs w:val="24"/>
+          <w:lang w:eastAsia="hr-HR"/>
+          <w14:ligatures w14:val="none"/>
+        </w:rPr>
+      </w:pPr>
+      <w:r>
+        <w:rPr>
+          <w:rFonts w:ascii="Times New Roman" w:eastAsia="Times New Roman" w:hAnsi="Times New Roman" w:cs="Times New Roman"/>
+          <w:kern w:val="0"/>
+          <w:sz w:val="24"/>
+          <w:szCs w:val="24"/>
+          <w:lang w:eastAsia="hr-HR"/>
+          <w14:ligatures w14:val="none"/>
+        </w:rPr>
+        <w:t>Igrač se prijavljuje u sustav.</w:t>
+      </w:r>
+    </w:p>
+    <w:p>
+      <w:pPr>
+        <w:numPr>
+          <w:ilvl w:val="0"/>
+          <w:numId w:val="12"/>
+        </w:numPr>
+        <w:spacing w:before="100" w:beforeAutospacing="1" w:after="100" w:afterAutospacing="1" w:line="240" w:lineRule="auto"/>
+        <w:rPr>
+          <w:rFonts w:ascii="Times New Roman" w:eastAsia="Times New Roman" w:hAnsi="Times New Roman" w:cs="Times New Roman"/>
+          <w:kern w:val="0"/>
+          <w:sz w:val="24"/>
+          <w:szCs w:val="24"/>
+          <w:lang w:eastAsia="hr-HR"/>
+          <w14:ligatures w14:val="none"/>
+        </w:rPr>
+      </w:pPr>
+      <w:r>
+        <w:rPr>
+          <w:rFonts w:ascii="Times New Roman" w:eastAsia="Times New Roman" w:hAnsi="Times New Roman" w:cs="Times New Roman"/>
+          <w:kern w:val="0"/>
+          <w:sz w:val="24"/>
+          <w:szCs w:val="24"/>
+          <w:lang w:eastAsia="hr-HR"/>
+          <w14:ligatures w14:val="none"/>
+        </w:rPr>
+        <w:t>Igrač odabire opciju "Pregled povijesti oklada".</w:t>
+      </w:r>
+    </w:p>
+    <w:p>
+      <w:pPr>
+        <w:numPr>
+          <w:ilvl w:val="0"/>
+          <w:numId w:val="12"/>
+        </w:numPr>
+        <w:spacing w:before="100" w:beforeAutospacing="1" w:after="100" w:afterAutospacing="1" w:line="240" w:lineRule="auto"/>
+        <w:rPr>
+          <w:rFonts w:ascii="Times New Roman" w:eastAsia="Times New Roman" w:hAnsi="Times New Roman" w:cs="Times New Roman"/>
+          <w:kern w:val="0"/>
+          <w:sz w:val="24"/>
+          <w:szCs w:val="24"/>
+          <w:lang w:eastAsia="hr-HR"/>
+          <w14:ligatures w14:val="none"/>
+        </w:rPr>
+      </w:pPr>
+      <w:r>
+        <w:rPr>
+          <w:rFonts w:ascii="Times New Roman" w:eastAsia="Times New Roman" w:hAnsi="Times New Roman" w:cs="Times New Roman"/>
+          <w:kern w:val="0"/>
+          <w:sz w:val="24"/>
+          <w:szCs w:val="24"/>
+          <w:lang w:eastAsia="hr-HR"/>
+          <w14:ligatures w14:val="none"/>
+        </w:rPr>
+        <w:t>Sustav prikazuje sve prošle oklade igrača.</w:t>
+      </w:r>
+    </w:p>
+    <w:p>
+      <w:pPr>
+        <w:numPr>
+          <w:ilvl w:val="0"/>
+          <w:numId w:val="12"/>
+        </w:numPr>
+        <w:spacing w:before="100" w:beforeAutospacing="1" w:after="100" w:afterAutospacing="1" w:line="240" w:lineRule="auto"/>
+        <w:rPr>
+          <w:rFonts w:ascii="Times New Roman" w:eastAsia="Times New Roman" w:hAnsi="Times New Roman" w:cs="Times New Roman"/>
+          <w:kern w:val="0"/>
+          <w:sz w:val="24"/>
+          <w:szCs w:val="24"/>
+          <w:lang w:eastAsia="hr-HR"/>
+          <w14:ligatures w14:val="none"/>
+        </w:rPr>
+      </w:pPr>
+      <w:r>
+        <w:rPr>
+          <w:rFonts w:ascii="Times New Roman" w:eastAsia="Times New Roman" w:hAnsi="Times New Roman" w:cs="Times New Roman"/>
+          <w:kern w:val="0"/>
+          <w:sz w:val="24"/>
+          <w:szCs w:val="24"/>
+          <w:lang w:eastAsia="hr-HR"/>
+          <w14:ligatures w14:val="none"/>
+        </w:rPr>
+        <w:t>Igrač može pregledati detalje svake oklade, uključujući datum, iznos, kvotu i rezultat.</w:t>
+      </w:r>
+    </w:p>
+    <w:p>
+      <w:pPr>
+        <w:numPr>
+          <w:ilvl w:val="0"/>
+          <w:numId w:val="12"/>
+        </w:numPr>
+        <w:spacing w:before="100" w:beforeAutospacing="1" w:after="100" w:afterAutospacing="1" w:line="240" w:lineRule="auto"/>
+        <w:rPr>
+          <w:rFonts w:ascii="Times New Roman" w:eastAsia="Times New Roman" w:hAnsi="Times New Roman" w:cs="Times New Roman"/>
+          <w:kern w:val="0"/>
+          <w:sz w:val="24"/>
+          <w:szCs w:val="24"/>
+          <w:lang w:eastAsia="hr-HR"/>
+          <w14:ligatures w14:val="none"/>
+        </w:rPr>
+      </w:pPr>
+      <w:r>
+        <w:rPr>
+          <w:rFonts w:ascii="Times New Roman" w:eastAsia="Times New Roman" w:hAnsi="Times New Roman" w:cs="Times New Roman"/>
+          <w:kern w:val="0"/>
+          <w:sz w:val="24"/>
+          <w:szCs w:val="24"/>
+          <w:lang w:eastAsia="hr-HR"/>
+          <w14:ligatures w14:val="none"/>
+        </w:rPr>
+        <w:t>Sustav omogućuje filtriranje i pretraživanje povijesti oklada prema različitim kriterijima (datum, vrsta klađenja, stanje, itd.).</w:t>
+      </w:r>
+    </w:p>
+    <w:p>
+      <w:pPr>
+        <w:numPr>
+          <w:ilvl w:val="0"/>
+          <w:numId w:val="12"/>
+        </w:numPr>
+        <w:spacing w:before="100" w:beforeAutospacing="1" w:after="100" w:afterAutospacing="1" w:line="240" w:lineRule="auto"/>
+        <w:rPr>
+          <w:rFonts w:ascii="Times New Roman" w:eastAsia="Times New Roman" w:hAnsi="Times New Roman" w:cs="Times New Roman"/>
+          <w:kern w:val="0"/>
+          <w:sz w:val="24"/>
+          <w:szCs w:val="24"/>
+          <w:lang w:eastAsia="hr-HR"/>
+          <w14:ligatures w14:val="none"/>
+        </w:rPr>
+      </w:pPr>
+      <w:r>
+        <w:rPr>
+          <w:rFonts w:ascii="Times New Roman" w:eastAsia="Times New Roman" w:hAnsi="Times New Roman" w:cs="Times New Roman"/>
+          <w:kern w:val="0"/>
+          <w:sz w:val="24"/>
+          <w:szCs w:val="24"/>
+          <w:lang w:eastAsia="hr-HR"/>
+          <w14:ligatures w14:val="none"/>
+        </w:rPr>
+        <w:t>Igrač može izvesti povijest oklada u CSV ili PDF formatu za daljnju analizu.</w:t>
+      </w:r>
+    </w:p>
+    <w:p>
+      <w:pPr>
+        <w:spacing w:before="100" w:beforeAutospacing="1" w:after="100" w:afterAutospacing="1" w:line="240" w:lineRule="auto"/>
+        <w:outlineLvl w:val="3"/>
+        <w:rPr>
+          <w:rFonts w:ascii="Times New Roman" w:eastAsia="Times New Roman" w:hAnsi="Times New Roman" w:cs="Times New Roman"/>
+          <w:b/>
+          <w:bCs/>
+          <w:kern w:val="0"/>
+          <w:sz w:val="24"/>
+          <w:szCs w:val="24"/>
+          <w:lang w:eastAsia="hr-HR"/>
+          <w14:ligatures w14:val="none"/>
+        </w:rPr>
+      </w:pPr>
+    </w:p>
+    <w:p>
+      <w:pPr>
+        <w:spacing w:before="100" w:beforeAutospacing="1" w:after="100" w:afterAutospacing="1" w:line="240" w:lineRule="auto"/>
+        <w:outlineLvl w:val="3"/>
+        <w:rPr>
+          <w:rFonts w:ascii="Times New Roman" w:eastAsia="Times New Roman" w:hAnsi="Times New Roman" w:cs="Times New Roman"/>
+          <w:b/>
+          <w:bCs/>
+          <w:kern w:val="0"/>
+          <w:sz w:val="24"/>
+          <w:szCs w:val="24"/>
+          <w:lang w:eastAsia="hr-HR"/>
+          <w14:ligatures w14:val="none"/>
+        </w:rPr>
+      </w:pPr>
+    </w:p>
+    <w:p>
+      <w:pPr>
+        <w:spacing w:before="100" w:beforeAutospacing="1" w:after="100" w:afterAutospacing="1" w:line="240" w:lineRule="auto"/>
+        <w:outlineLvl w:val="3"/>
+        <w:rPr>
+          <w:rFonts w:ascii="Times New Roman" w:eastAsia="Times New Roman" w:hAnsi="Times New Roman" w:cs="Times New Roman"/>
+          <w:b/>
+          <w:bCs/>
+          <w:kern w:val="0"/>
+          <w:sz w:val="24"/>
+          <w:szCs w:val="24"/>
+          <w:lang w:eastAsia="hr-HR"/>
+          <w14:ligatures w14:val="none"/>
+        </w:rPr>
+      </w:pPr>
+    </w:p>
+    <w:p>
+      <w:pPr>
+        <w:spacing w:before="100" w:beforeAutospacing="1" w:after="100" w:afterAutospacing="1" w:line="240" w:lineRule="auto"/>
+        <w:outlineLvl w:val="3"/>
+        <w:rPr>
+          <w:rFonts w:ascii="Times New Roman" w:eastAsia="Times New Roman" w:hAnsi="Times New Roman" w:cs="Times New Roman"/>
+          <w:b/>
+          <w:bCs/>
+          <w:kern w:val="0"/>
+          <w:sz w:val="24"/>
+          <w:szCs w:val="24"/>
+          <w:lang w:eastAsia="hr-HR"/>
+          <w14:ligatures w14:val="none"/>
+        </w:rPr>
+      </w:pPr>
+      <w:r>
+        <w:rPr>
+          <w:rFonts w:ascii="Times New Roman" w:eastAsia="Times New Roman" w:hAnsi="Times New Roman" w:cs="Times New Roman"/>
+          <w:b/>
+          <w:bCs/>
+          <w:kern w:val="0"/>
+          <w:sz w:val="24"/>
+          <w:szCs w:val="24"/>
+          <w:lang w:eastAsia="hr-HR"/>
+          <w14:ligatures w14:val="none"/>
+        </w:rPr>
+        <w:lastRenderedPageBreak/>
+        <w:t>Naziv slučaja korištenja: Praćenje statusa svojih oklada</w:t>
+      </w:r>
+    </w:p>
+    <w:p>
+      <w:pPr>
+        <w:spacing w:before="100" w:beforeAutospacing="1" w:after="100" w:afterAutospacing="1" w:line="240" w:lineRule="auto"/>
+        <w:rPr>
+          <w:rFonts w:ascii="Times New Roman" w:eastAsia="Times New Roman" w:hAnsi="Times New Roman" w:cs="Times New Roman"/>
+          <w:kern w:val="0"/>
+          <w:sz w:val="24"/>
+          <w:szCs w:val="24"/>
+          <w:lang w:eastAsia="hr-HR"/>
+          <w14:ligatures w14:val="none"/>
+        </w:rPr>
+      </w:pPr>
+      <w:r>
+        <w:rPr>
+          <w:rFonts w:ascii="Times New Roman" w:eastAsia="Times New Roman" w:hAnsi="Times New Roman" w:cs="Times New Roman"/>
+          <w:b/>
+          <w:bCs/>
+          <w:kern w:val="0"/>
+          <w:sz w:val="24"/>
+          <w:szCs w:val="24"/>
+          <w:lang w:eastAsia="hr-HR"/>
+          <w14:ligatures w14:val="none"/>
+        </w:rPr>
+        <w:t>ID:</w:t>
+      </w:r>
+      <w:r>
+        <w:rPr>
+          <w:rFonts w:ascii="Times New Roman" w:eastAsia="Times New Roman" w:hAnsi="Times New Roman" w:cs="Times New Roman"/>
+          <w:kern w:val="0"/>
+          <w:sz w:val="24"/>
+          <w:szCs w:val="24"/>
+          <w:lang w:eastAsia="hr-HR"/>
+          <w14:ligatures w14:val="none"/>
+        </w:rPr>
+        <w:t xml:space="preserve"> 6</w:t>
+      </w:r>
+      <w:r>
+        <w:rPr>
+          <w:rFonts w:ascii="Times New Roman" w:eastAsia="Times New Roman" w:hAnsi="Times New Roman" w:cs="Times New Roman"/>
+          <w:kern w:val="0"/>
+          <w:sz w:val="24"/>
+          <w:szCs w:val="24"/>
+          <w:lang w:eastAsia="hr-HR"/>
+          <w14:ligatures w14:val="none"/>
+        </w:rPr>
+        <w:br/>
+      </w:r>
+      <w:r>
+        <w:rPr>
+          <w:rFonts w:ascii="Times New Roman" w:eastAsia="Times New Roman" w:hAnsi="Times New Roman" w:cs="Times New Roman"/>
+          <w:b/>
+          <w:bCs/>
+          <w:kern w:val="0"/>
+          <w:sz w:val="24"/>
+          <w:szCs w:val="24"/>
+          <w:lang w:eastAsia="hr-HR"/>
+          <w14:ligatures w14:val="none"/>
+        </w:rPr>
+        <w:t>Sudionici:</w:t>
+      </w:r>
+    </w:p>
+    <w:p>
+      <w:pPr>
+        <w:numPr>
+          <w:ilvl w:val="0"/>
+          <w:numId w:val="13"/>
+        </w:numPr>
+        <w:spacing w:before="100" w:beforeAutospacing="1" w:after="100" w:afterAutospacing="1" w:line="240" w:lineRule="auto"/>
+        <w:rPr>
+          <w:rFonts w:ascii="Times New Roman" w:eastAsia="Times New Roman" w:hAnsi="Times New Roman" w:cs="Times New Roman"/>
+          <w:kern w:val="0"/>
+          <w:sz w:val="24"/>
+          <w:szCs w:val="24"/>
+          <w:lang w:eastAsia="hr-HR"/>
+          <w14:ligatures w14:val="none"/>
+        </w:rPr>
+      </w:pPr>
+      <w:r>
+        <w:rPr>
+          <w:rFonts w:ascii="Times New Roman" w:eastAsia="Times New Roman" w:hAnsi="Times New Roman" w:cs="Times New Roman"/>
+          <w:kern w:val="0"/>
+          <w:sz w:val="24"/>
+          <w:szCs w:val="24"/>
+          <w:lang w:eastAsia="hr-HR"/>
+          <w14:ligatures w14:val="none"/>
+        </w:rPr>
+        <w:t>Igrač</w:t>
+      </w:r>
+    </w:p>
+    <w:p>
+      <w:pPr>
+        <w:numPr>
+          <w:ilvl w:val="0"/>
+          <w:numId w:val="13"/>
+        </w:numPr>
+        <w:spacing w:before="100" w:beforeAutospacing="1" w:after="100" w:afterAutospacing="1" w:line="240" w:lineRule="auto"/>
+        <w:rPr>
+          <w:rFonts w:ascii="Times New Roman" w:eastAsia="Times New Roman" w:hAnsi="Times New Roman" w:cs="Times New Roman"/>
+          <w:kern w:val="0"/>
+          <w:sz w:val="24"/>
+          <w:szCs w:val="24"/>
+          <w:lang w:eastAsia="hr-HR"/>
+          <w14:ligatures w14:val="none"/>
+        </w:rPr>
+      </w:pPr>
+      <w:r>
+        <w:rPr>
+          <w:rFonts w:ascii="Times New Roman" w:eastAsia="Times New Roman" w:hAnsi="Times New Roman" w:cs="Times New Roman"/>
+          <w:kern w:val="0"/>
+          <w:sz w:val="24"/>
+          <w:szCs w:val="24"/>
+          <w:lang w:eastAsia="hr-HR"/>
+          <w14:ligatures w14:val="none"/>
+        </w:rPr>
+        <w:t>Sustav</w:t>
+      </w:r>
+    </w:p>
+    <w:p>
+      <w:pPr>
+        <w:spacing w:before="100" w:beforeAutospacing="1" w:after="100" w:afterAutospacing="1" w:line="240" w:lineRule="auto"/>
+        <w:rPr>
+          <w:rFonts w:ascii="Times New Roman" w:eastAsia="Times New Roman" w:hAnsi="Times New Roman" w:cs="Times New Roman"/>
+          <w:kern w:val="0"/>
+          <w:sz w:val="24"/>
+          <w:szCs w:val="24"/>
+          <w:lang w:eastAsia="hr-HR"/>
+          <w14:ligatures w14:val="none"/>
+        </w:rPr>
+      </w:pPr>
+      <w:r>
+        <w:rPr>
+          <w:rFonts w:ascii="Times New Roman" w:eastAsia="Times New Roman" w:hAnsi="Times New Roman" w:cs="Times New Roman"/>
+          <w:b/>
+          <w:bCs/>
+          <w:kern w:val="0"/>
+          <w:sz w:val="24"/>
+          <w:szCs w:val="24"/>
+          <w:lang w:eastAsia="hr-HR"/>
+          <w14:ligatures w14:val="none"/>
+        </w:rPr>
+        <w:t>Koraci:</w:t>
+      </w:r>
+    </w:p>
+    <w:p>
+      <w:pPr>
+        <w:numPr>
+          <w:ilvl w:val="0"/>
+          <w:numId w:val="14"/>
+        </w:numPr>
+        <w:spacing w:before="100" w:beforeAutospacing="1" w:after="100" w:afterAutospacing="1" w:line="240" w:lineRule="auto"/>
+        <w:rPr>
+          <w:rFonts w:ascii="Times New Roman" w:eastAsia="Times New Roman" w:hAnsi="Times New Roman" w:cs="Times New Roman"/>
+          <w:kern w:val="0"/>
+          <w:sz w:val="24"/>
+          <w:szCs w:val="24"/>
+          <w:lang w:eastAsia="hr-HR"/>
+          <w14:ligatures w14:val="none"/>
+        </w:rPr>
+      </w:pPr>
+      <w:r>
+        <w:rPr>
+          <w:rFonts w:ascii="Times New Roman" w:eastAsia="Times New Roman" w:hAnsi="Times New Roman" w:cs="Times New Roman"/>
+          <w:kern w:val="0"/>
+          <w:sz w:val="24"/>
+          <w:szCs w:val="24"/>
+          <w:lang w:eastAsia="hr-HR"/>
+          <w14:ligatures w14:val="none"/>
+        </w:rPr>
+        <w:t>Igrač se prijavljuje u sustav.</w:t>
+      </w:r>
+    </w:p>
+    <w:p>
+      <w:pPr>
+        <w:numPr>
+          <w:ilvl w:val="0"/>
+          <w:numId w:val="14"/>
+        </w:numPr>
+        <w:spacing w:before="100" w:beforeAutospacing="1" w:after="100" w:afterAutospacing="1" w:line="240" w:lineRule="auto"/>
+        <w:rPr>
+          <w:rFonts w:ascii="Times New Roman" w:eastAsia="Times New Roman" w:hAnsi="Times New Roman" w:cs="Times New Roman"/>
+          <w:kern w:val="0"/>
+          <w:sz w:val="24"/>
+          <w:szCs w:val="24"/>
+          <w:lang w:eastAsia="hr-HR"/>
+          <w14:ligatures w14:val="none"/>
+        </w:rPr>
+      </w:pPr>
+      <w:r>
+        <w:rPr>
+          <w:rFonts w:ascii="Times New Roman" w:eastAsia="Times New Roman" w:hAnsi="Times New Roman" w:cs="Times New Roman"/>
+          <w:kern w:val="0"/>
+          <w:sz w:val="24"/>
+          <w:szCs w:val="24"/>
+          <w:lang w:eastAsia="hr-HR"/>
+          <w14:ligatures w14:val="none"/>
+        </w:rPr>
+        <w:t>Igrač odabire opciju "Praćenje statusa oklada".</w:t>
+      </w:r>
+    </w:p>
+    <w:p>
+      <w:pPr>
+        <w:numPr>
+          <w:ilvl w:val="0"/>
+          <w:numId w:val="14"/>
+        </w:numPr>
+        <w:spacing w:before="100" w:beforeAutospacing="1" w:after="100" w:afterAutospacing="1" w:line="240" w:lineRule="auto"/>
+        <w:rPr>
+          <w:rFonts w:ascii="Times New Roman" w:eastAsia="Times New Roman" w:hAnsi="Times New Roman" w:cs="Times New Roman"/>
+          <w:kern w:val="0"/>
+          <w:sz w:val="24"/>
+          <w:szCs w:val="24"/>
+          <w:lang w:eastAsia="hr-HR"/>
+          <w14:ligatures w14:val="none"/>
+        </w:rPr>
+      </w:pPr>
+      <w:r>
+        <w:rPr>
+          <w:rFonts w:ascii="Times New Roman" w:eastAsia="Times New Roman" w:hAnsi="Times New Roman" w:cs="Times New Roman"/>
+          <w:kern w:val="0"/>
+          <w:sz w:val="24"/>
+          <w:szCs w:val="24"/>
+          <w:lang w:eastAsia="hr-HR"/>
+          <w14:ligatures w14:val="none"/>
+        </w:rPr>
+        <w:t>Sustav prikazuje listu svih aktivnih oklada igrača.</w:t>
+      </w:r>
+    </w:p>
+    <w:p>
+      <w:pPr>
+        <w:numPr>
+          <w:ilvl w:val="0"/>
+          <w:numId w:val="14"/>
+        </w:numPr>
+        <w:spacing w:before="100" w:beforeAutospacing="1" w:after="100" w:afterAutospacing="1" w:line="240" w:lineRule="auto"/>
+        <w:rPr>
+          <w:rFonts w:ascii="Times New Roman" w:eastAsia="Times New Roman" w:hAnsi="Times New Roman" w:cs="Times New Roman"/>
+          <w:kern w:val="0"/>
+          <w:sz w:val="24"/>
+          <w:szCs w:val="24"/>
+          <w:lang w:eastAsia="hr-HR"/>
+          <w14:ligatures w14:val="none"/>
+        </w:rPr>
+      </w:pPr>
+      <w:r>
+        <w:rPr>
+          <w:rFonts w:ascii="Times New Roman" w:eastAsia="Times New Roman" w:hAnsi="Times New Roman" w:cs="Times New Roman"/>
+          <w:kern w:val="0"/>
+          <w:sz w:val="24"/>
+          <w:szCs w:val="24"/>
+          <w:lang w:eastAsia="hr-HR"/>
+          <w14:ligatures w14:val="none"/>
+        </w:rPr>
+        <w:t>Igrač pregledava status svojih oklada.</w:t>
+      </w:r>
+    </w:p>
+    <w:p>
+      <w:pPr>
+        <w:numPr>
+          <w:ilvl w:val="0"/>
+          <w:numId w:val="14"/>
+        </w:numPr>
+        <w:spacing w:before="100" w:beforeAutospacing="1" w:after="100" w:afterAutospacing="1" w:line="240" w:lineRule="auto"/>
+        <w:rPr>
+          <w:rFonts w:ascii="Times New Roman" w:eastAsia="Times New Roman" w:hAnsi="Times New Roman" w:cs="Times New Roman"/>
+          <w:kern w:val="0"/>
+          <w:sz w:val="24"/>
+          <w:szCs w:val="24"/>
+          <w:lang w:eastAsia="hr-HR"/>
+          <w14:ligatures w14:val="none"/>
+        </w:rPr>
+      </w:pPr>
+      <w:r>
+        <w:rPr>
+          <w:rFonts w:ascii="Times New Roman" w:eastAsia="Times New Roman" w:hAnsi="Times New Roman" w:cs="Times New Roman"/>
+          <w:kern w:val="0"/>
+          <w:sz w:val="24"/>
+          <w:szCs w:val="24"/>
+          <w:lang w:eastAsia="hr-HR"/>
+          <w14:ligatures w14:val="none"/>
+        </w:rPr>
+        <w:t>Sustav redovito ažurira status oklada temeljem stvarnih rezultata događaja.</w:t>
+      </w:r>
+    </w:p>
+    <w:p>
+      <w:pPr>
+        <w:numPr>
+          <w:ilvl w:val="0"/>
+          <w:numId w:val="14"/>
+        </w:numPr>
+        <w:spacing w:before="100" w:beforeAutospacing="1" w:after="100" w:afterAutospacing="1" w:line="240" w:lineRule="auto"/>
+        <w:rPr>
+          <w:rFonts w:ascii="Times New Roman" w:eastAsia="Times New Roman" w:hAnsi="Times New Roman" w:cs="Times New Roman"/>
+          <w:kern w:val="0"/>
+          <w:sz w:val="24"/>
+          <w:szCs w:val="24"/>
+          <w:lang w:eastAsia="hr-HR"/>
+          <w14:ligatures w14:val="none"/>
+        </w:rPr>
+      </w:pPr>
+      <w:r>
+        <w:rPr>
+          <w:rFonts w:ascii="Times New Roman" w:eastAsia="Times New Roman" w:hAnsi="Times New Roman" w:cs="Times New Roman"/>
+          <w:kern w:val="0"/>
+          <w:sz w:val="24"/>
+          <w:szCs w:val="24"/>
+          <w:lang w:eastAsia="hr-HR"/>
+          <w14:ligatures w14:val="none"/>
+        </w:rPr>
+        <w:t>Igrač može vidjeti detalje svake oklade, uključujući stanje, potencijalne dobitke i povijest promjena.</w:t>
+      </w:r>
+    </w:p>
+    <w:p>
+      <w:pPr>
+        <w:spacing w:before="100" w:beforeAutospacing="1" w:after="100" w:afterAutospacing="1" w:line="240" w:lineRule="auto"/>
+        <w:rPr>
+          <w:rFonts w:ascii="Times New Roman" w:eastAsia="Times New Roman" w:hAnsi="Times New Roman" w:cs="Times New Roman"/>
+          <w:kern w:val="0"/>
+          <w:sz w:val="24"/>
+          <w:szCs w:val="24"/>
+          <w:lang w:eastAsia="hr-HR"/>
+          <w14:ligatures w14:val="none"/>
+        </w:rPr>
+      </w:pPr>
+    </w:p>
+    <w:p>
+      <w:pPr>
+        <w:spacing w:before="100" w:beforeAutospacing="1" w:after="100" w:afterAutospacing="1" w:line="240" w:lineRule="auto"/>
+        <w:outlineLvl w:val="2"/>
+        <w:rPr>
+          <w:rFonts w:ascii="Times New Roman" w:eastAsia="Times New Roman" w:hAnsi="Times New Roman" w:cs="Times New Roman"/>
+          <w:b/>
+          <w:bCs/>
+          <w:kern w:val="0"/>
           <w:sz w:val="27"/>
           <w:szCs w:val="27"/>
           <w:lang w:eastAsia="hr-HR"/>
@@ -1760,7 +2513,18 @@
           <w:lang w:eastAsia="hr-HR"/>
           <w14:ligatures w14:val="none"/>
         </w:rPr>
-        <w:t xml:space="preserve"> 5</w:t>
+        <w:t xml:space="preserve"> </w:t>
+      </w:r>
+      <w:r>
+        <w:rPr>
+          <w:rFonts w:ascii="Times New Roman" w:eastAsia="Times New Roman" w:hAnsi="Times New Roman" w:cs="Times New Roman"/>
+          <w:kern w:val="0"/>
+          <w:sz w:val="24"/>
+          <w:szCs w:val="24"/>
+          <w:lang w:eastAsia="hr-HR"/>
+          <w14:ligatures w14:val="none"/>
+        </w:rPr>
+        <w:t>7</w:t>
       </w:r>
     </w:p>
     <w:p>
@@ -2468,6 +3232,155 @@
     </w:lvl>
   </w:abstractNum>
   <w:abstractNum w:abstractNumId="3" w15:restartNumberingAfterBreak="0">
+    <w:nsid w:val="23680830"/>
+    <w:multiLevelType w:val="multilevel"/>
+    <w:tmpl w:val="9A6A83EE"/>
+    <w:lvl w:ilvl="0">
+      <w:start w:val="1"/>
+      <w:numFmt w:val="bullet"/>
+      <w:lvlText w:val=""/>
+      <w:lvlJc w:val="left"/>
+      <w:pPr>
+        <w:tabs>
+          <w:tab w:val="num" w:pos="720"/>
+        </w:tabs>
+        <w:ind w:left="720" w:hanging="360"/>
+      </w:pPr>
+      <w:rPr>
+        <w:rFonts w:ascii="Symbol" w:hAnsi="Symbol" w:hint="default"/>
+        <w:sz w:val="20"/>
+      </w:rPr>
+    </w:lvl>
+    <w:lvl w:ilvl="1" w:tentative="1">
+      <w:start w:val="1"/>
+      <w:numFmt w:val="bullet"/>
+      <w:lvlText w:val="o"/>
+      <w:lvlJc w:val="left"/>
+      <w:pPr>
+        <w:tabs>
+          <w:tab w:val="num" w:pos="1440"/>
+        </w:tabs>
+        <w:ind w:left="1440" w:hanging="360"/>
+      </w:pPr>
+      <w:rPr>
+        <w:rFonts w:ascii="Courier New" w:hAnsi="Courier New" w:hint="default"/>
+        <w:sz w:val="20"/>
+      </w:rPr>
+    </w:lvl>
+    <w:lvl w:ilvl="2" w:tentative="1">
+      <w:start w:val="1"/>
+      <w:numFmt w:val="bullet"/>
+      <w:lvlText w:val=""/>
+      <w:lvlJc w:val="left"/>
+      <w:pPr>
+        <w:tabs>
+          <w:tab w:val="num" w:pos="2160"/>
+        </w:tabs>
+        <w:ind w:left="2160" w:hanging="360"/>
+      </w:pPr>
+      <w:rPr>
+        <w:rFonts w:ascii="Wingdings" w:hAnsi="Wingdings" w:hint="default"/>
+        <w:sz w:val="20"/>
+      </w:rPr>
+    </w:lvl>
+    <w:lvl w:ilvl="3" w:tentative="1">
+      <w:start w:val="1"/>
+      <w:numFmt w:val="bullet"/>
+      <w:lvlText w:val=""/>
+      <w:lvlJc w:val="left"/>
+      <w:pPr>
+        <w:tabs>
+          <w:tab w:val="num" w:pos="2880"/>
+        </w:tabs>
+        <w:ind w:left="2880" w:hanging="360"/>
+      </w:pPr>
+      <w:rPr>
+        <w:rFonts w:ascii="Wingdings" w:hAnsi="Wingdings" w:hint="default"/>
+        <w:sz w:val="20"/>
+      </w:rPr>
+    </w:lvl>
+    <w:lvl w:ilvl="4" w:tentative="1">
+      <w:start w:val="1"/>
+      <w:numFmt w:val="bullet"/>
+      <w:lvlText w:val=""/>
+      <w:lvlJc w:val="left"/>
+      <w:pPr>
+        <w:tabs>
+          <w:tab w:val="num" w:pos="3600"/>
+        </w:tabs>
+        <w:ind w:left="3600" w:hanging="360"/>
+      </w:pPr>
+      <w:rPr>
+        <w:rFonts w:ascii="Wingdings" w:hAnsi="Wingdings" w:hint="default"/>
+        <w:sz w:val="20"/>
+      </w:rPr>
+    </w:lvl>
+    <w:lvl w:ilvl="5" w:tentative="1">
+      <w:start w:val="1"/>
+      <w:numFmt w:val="bullet"/>
+      <w:lvlText w:val=""/>
+      <w:lvlJc w:val="left"/>
+      <w:pPr>
+        <w:tabs>
+          <w:tab w:val="num" w:pos="4320"/>
+        </w:tabs>
+        <w:ind w:left="4320" w:hanging="360"/>
+      </w:pPr>
+      <w:rPr>
+        <w:rFonts w:ascii="Wingdings" w:hAnsi="Wingdings" w:hint="default"/>
+        <w:sz w:val="20"/>
+      </w:rPr>
+    </w:lvl>
+    <w:lvl w:ilvl="6" w:tentative="1">
+      <w:start w:val="1"/>
+      <w:numFmt w:val="bullet"/>
+      <w:lvlText w:val=""/>
+      <w:lvlJc w:val="left"/>
+      <w:pPr>
+        <w:tabs>
+          <w:tab w:val="num" w:pos="5040"/>
+        </w:tabs>
+        <w:ind w:left="5040" w:hanging="360"/>
+      </w:pPr>
+      <w:rPr>
+        <w:rFonts w:ascii="Wingdings" w:hAnsi="Wingdings" w:hint="default"/>
+        <w:sz w:val="20"/>
+      </w:rPr>
+    </w:lvl>
+    <w:lvl w:ilvl="7" w:tentative="1">
+      <w:start w:val="1"/>
+      <w:numFmt w:val="bullet"/>
+      <w:lvlText w:val=""/>
+      <w:lvlJc w:val="left"/>
+      <w:pPr>
+        <w:tabs>
+          <w:tab w:val="num" w:pos="5760"/>
+        </w:tabs>
+        <w:ind w:left="5760" w:hanging="360"/>
+      </w:pPr>
+      <w:rPr>
+        <w:rFonts w:ascii="Wingdings" w:hAnsi="Wingdings" w:hint="default"/>
+        <w:sz w:val="20"/>
+      </w:rPr>
+    </w:lvl>
+    <w:lvl w:ilvl="8" w:tentative="1">
+      <w:start w:val="1"/>
+      <w:numFmt w:val="bullet"/>
+      <w:lvlText w:val=""/>
+      <w:lvlJc w:val="left"/>
+      <w:pPr>
+        <w:tabs>
+          <w:tab w:val="num" w:pos="6480"/>
+        </w:tabs>
+        <w:ind w:left="6480" w:hanging="360"/>
+      </w:pPr>
+      <w:rPr>
+        <w:rFonts w:ascii="Wingdings" w:hAnsi="Wingdings" w:hint="default"/>
+        <w:sz w:val="20"/>
+      </w:rPr>
+    </w:lvl>
+  </w:abstractNum>
+  <w:abstractNum w:abstractNumId="4" w15:restartNumberingAfterBreak="0">
     <w:nsid w:val="4A364381"/>
     <w:multiLevelType w:val="multilevel"/>
     <w:tmpl w:val="E8A0C5D0"/>
@@ -2580,7 +3493,7 @@
       </w:pPr>
     </w:lvl>
   </w:abstractNum>
-  <w:abstractNum w:abstractNumId="4" w15:restartNumberingAfterBreak="0">
+  <w:abstractNum w:abstractNumId="5" w15:restartNumberingAfterBreak="0">
     <w:nsid w:val="4F9663CC"/>
     <w:multiLevelType w:val="multilevel"/>
     <w:tmpl w:val="AC22284A"/>
@@ -2693,7 +3606,269 @@
       </w:pPr>
     </w:lvl>
   </w:abstractNum>
-  <w:abstractNum w:abstractNumId="5" w15:restartNumberingAfterBreak="0">
+  <w:abstractNum w:abstractNumId="6" w15:restartNumberingAfterBreak="0">
+    <w:nsid w:val="59FB48B3"/>
+    <w:multiLevelType w:val="multilevel"/>
+    <w:tmpl w:val="7BB4348A"/>
+    <w:lvl w:ilvl="0">
+      <w:start w:val="1"/>
+      <w:numFmt w:val="decimal"/>
+      <w:lvlText w:val="%1."/>
+      <w:lvlJc w:val="left"/>
+      <w:pPr>
+        <w:tabs>
+          <w:tab w:val="num" w:pos="720"/>
+        </w:tabs>
+        <w:ind w:left="720" w:hanging="360"/>
+      </w:pPr>
+    </w:lvl>
+    <w:lvl w:ilvl="1" w:tentative="1">
+      <w:start w:val="1"/>
+      <w:numFmt w:val="decimal"/>
+      <w:lvlText w:val="%2."/>
+      <w:lvlJc w:val="left"/>
+      <w:pPr>
+        <w:tabs>
+          <w:tab w:val="num" w:pos="1440"/>
+        </w:tabs>
+        <w:ind w:left="1440" w:hanging="360"/>
+      </w:pPr>
+    </w:lvl>
+    <w:lvl w:ilvl="2" w:tentative="1">
+      <w:start w:val="1"/>
+      <w:numFmt w:val="decimal"/>
+      <w:lvlText w:val="%3."/>
+      <w:lvlJc w:val="left"/>
+      <w:pPr>
+        <w:tabs>
+          <w:tab w:val="num" w:pos="2160"/>
+        </w:tabs>
+        <w:ind w:left="2160" w:hanging="360"/>
+      </w:pPr>
+    </w:lvl>
+    <w:lvl w:ilvl="3" w:tentative="1">
+      <w:start w:val="1"/>
+      <w:numFmt w:val="decimal"/>
+      <w:lvlText w:val="%4."/>
+      <w:lvlJc w:val="left"/>
+      <w:pPr>
+        <w:tabs>
+          <w:tab w:val="num" w:pos="2880"/>
+        </w:tabs>
+        <w:ind w:left="2880" w:hanging="360"/>
+      </w:pPr>
+    </w:lvl>
+    <w:lvl w:ilvl="4" w:tentative="1">
+      <w:start w:val="1"/>
+      <w:numFmt w:val="decimal"/>
+      <w:lvlText w:val="%5."/>
+      <w:lvlJc w:val="left"/>
+      <w:pPr>
+        <w:tabs>
+          <w:tab w:val="num" w:pos="3600"/>
+        </w:tabs>
+        <w:ind w:left="3600" w:hanging="360"/>
+      </w:pPr>
+    </w:lvl>
+    <w:lvl w:ilvl="5" w:tentative="1">
+      <w:start w:val="1"/>
+      <w:numFmt w:val="decimal"/>
+      <w:lvlText w:val="%6."/>
+      <w:lvlJc w:val="left"/>
+      <w:pPr>
+        <w:tabs>
+          <w:tab w:val="num" w:pos="4320"/>
+        </w:tabs>
+        <w:ind w:left="4320" w:hanging="360"/>
+      </w:pPr>
+    </w:lvl>
+    <w:lvl w:ilvl="6" w:tentative="1">
+      <w:start w:val="1"/>
+      <w:numFmt w:val="decimal"/>
+      <w:lvlText w:val="%7."/>
+      <w:lvlJc w:val="left"/>
+      <w:pPr>
+        <w:tabs>
+          <w:tab w:val="num" w:pos="5040"/>
+        </w:tabs>
+        <w:ind w:left="5040" w:hanging="360"/>
+      </w:pPr>
+    </w:lvl>
+    <w:lvl w:ilvl="7" w:tentative="1">
+      <w:start w:val="1"/>
+      <w:numFmt w:val="decimal"/>
+      <w:lvlText w:val="%8."/>
+      <w:lvlJc w:val="left"/>
+      <w:pPr>
+        <w:tabs>
+          <w:tab w:val="num" w:pos="5760"/>
+        </w:tabs>
+        <w:ind w:left="5760" w:hanging="360"/>
+      </w:pPr>
+    </w:lvl>
+    <w:lvl w:ilvl="8" w:tentative="1">
+      <w:start w:val="1"/>
+      <w:numFmt w:val="decimal"/>
+      <w:lvlText w:val="%9."/>
+      <w:lvlJc w:val="left"/>
+      <w:pPr>
+        <w:tabs>
+          <w:tab w:val="num" w:pos="6480"/>
+        </w:tabs>
+        <w:ind w:left="6480" w:hanging="360"/>
+      </w:pPr>
+    </w:lvl>
+  </w:abstractNum>
+  <w:abstractNum w:abstractNumId="7" w15:restartNumberingAfterBreak="0">
+    <w:nsid w:val="64195C8B"/>
+    <w:multiLevelType w:val="multilevel"/>
+    <w:tmpl w:val="34E47D22"/>
+    <w:lvl w:ilvl="0">
+      <w:start w:val="1"/>
+      <w:numFmt w:val="bullet"/>
+      <w:lvlText w:val=""/>
+      <w:lvlJc w:val="left"/>
+      <w:pPr>
+        <w:tabs>
+          <w:tab w:val="num" w:pos="720"/>
+        </w:tabs>
+        <w:ind w:left="720" w:hanging="360"/>
+      </w:pPr>
+      <w:rPr>
+        <w:rFonts w:ascii="Symbol" w:hAnsi="Symbol" w:hint="default"/>
+        <w:sz w:val="20"/>
+      </w:rPr>
+    </w:lvl>
+    <w:lvl w:ilvl="1" w:tentative="1">
+      <w:start w:val="1"/>
+      <w:numFmt w:val="bullet"/>
+      <w:lvlText w:val="o"/>
+      <w:lvlJc w:val="left"/>
+      <w:pPr>
+        <w:tabs>
+          <w:tab w:val="num" w:pos="1440"/>
+        </w:tabs>
+        <w:ind w:left="1440" w:hanging="360"/>
+      </w:pPr>
+      <w:rPr>
+        <w:rFonts w:ascii="Courier New" w:hAnsi="Courier New" w:hint="default"/>
+        <w:sz w:val="20"/>
+      </w:rPr>
+    </w:lvl>
+    <w:lvl w:ilvl="2" w:tentative="1">
+      <w:start w:val="1"/>
+      <w:numFmt w:val="bullet"/>
+      <w:lvlText w:val=""/>
+      <w:lvlJc w:val="left"/>
+      <w:pPr>
+        <w:tabs>
+          <w:tab w:val="num" w:pos="2160"/>
+        </w:tabs>
+        <w:ind w:left="2160" w:hanging="360"/>
+      </w:pPr>
+      <w:rPr>
+        <w:rFonts w:ascii="Wingdings" w:hAnsi="Wingdings" w:hint="default"/>
+        <w:sz w:val="20"/>
+      </w:rPr>
+    </w:lvl>
+    <w:lvl w:ilvl="3" w:tentative="1">
+      <w:start w:val="1"/>
+      <w:numFmt w:val="bullet"/>
+      <w:lvlText w:val=""/>
+      <w:lvlJc w:val="left"/>
+      <w:pPr>
+        <w:tabs>
+          <w:tab w:val="num" w:pos="2880"/>
+        </w:tabs>
+        <w:ind w:left="2880" w:hanging="360"/>
+      </w:pPr>
+      <w:rPr>
+        <w:rFonts w:ascii="Wingdings" w:hAnsi="Wingdings" w:hint="default"/>
+        <w:sz w:val="20"/>
+      </w:rPr>
+    </w:lvl>
+    <w:lvl w:ilvl="4" w:tentative="1">
+      <w:start w:val="1"/>
+      <w:numFmt w:val="bullet"/>
+      <w:lvlText w:val=""/>
+      <w:lvlJc w:val="left"/>
+      <w:pPr>
+        <w:tabs>
+          <w:tab w:val="num" w:pos="3600"/>
+        </w:tabs>
+        <w:ind w:left="3600" w:hanging="360"/>
+      </w:pPr>
+      <w:rPr>
+        <w:rFonts w:ascii="Wingdings" w:hAnsi="Wingdings" w:hint="default"/>
+        <w:sz w:val="20"/>
+      </w:rPr>
+    </w:lvl>
+    <w:lvl w:ilvl="5" w:tentative="1">
+      <w:start w:val="1"/>
+      <w:numFmt w:val="bullet"/>
+      <w:lvlText w:val=""/>
+      <w:lvlJc w:val="left"/>
+      <w:pPr>
+        <w:tabs>
+          <w:tab w:val="num" w:pos="4320"/>
+        </w:tabs>
+        <w:ind w:left="4320" w:hanging="360"/>
+      </w:pPr>
+      <w:rPr>
+        <w:rFonts w:ascii="Wingdings" w:hAnsi="Wingdings" w:hint="default"/>
+        <w:sz w:val="20"/>
+      </w:rPr>
+    </w:lvl>
+    <w:lvl w:ilvl="6" w:tentative="1">
+      <w:start w:val="1"/>
+      <w:numFmt w:val="bullet"/>
+      <w:lvlText w:val=""/>
+      <w:lvlJc w:val="left"/>
+      <w:pPr>
+        <w:tabs>
+          <w:tab w:val="num" w:pos="5040"/>
+        </w:tabs>
+        <w:ind w:left="5040" w:hanging="360"/>
+      </w:pPr>
+      <w:rPr>
+        <w:rFonts w:ascii="Wingdings" w:hAnsi="Wingdings" w:hint="default"/>
+        <w:sz w:val="20"/>
+      </w:rPr>
+    </w:lvl>
+    <w:lvl w:ilvl="7" w:tentative="1">
+      <w:start w:val="1"/>
+      <w:numFmt w:val="bullet"/>
+      <w:lvlText w:val=""/>
+      <w:lvlJc w:val="left"/>
+      <w:pPr>
+        <w:tabs>
+          <w:tab w:val="num" w:pos="5760"/>
+        </w:tabs>
+        <w:ind w:left="5760" w:hanging="360"/>
+      </w:pPr>
+      <w:rPr>
+        <w:rFonts w:ascii="Wingdings" w:hAnsi="Wingdings" w:hint="default"/>
+        <w:sz w:val="20"/>
+      </w:rPr>
+    </w:lvl>
+    <w:lvl w:ilvl="8" w:tentative="1">
+      <w:start w:val="1"/>
+      <w:numFmt w:val="bullet"/>
+      <w:lvlText w:val=""/>
+      <w:lvlJc w:val="left"/>
+      <w:pPr>
+        <w:tabs>
+          <w:tab w:val="num" w:pos="6480"/>
+        </w:tabs>
+        <w:ind w:left="6480" w:hanging="360"/>
+      </w:pPr>
+      <w:rPr>
+        <w:rFonts w:ascii="Wingdings" w:hAnsi="Wingdings" w:hint="default"/>
+        <w:sz w:val="20"/>
+      </w:rPr>
+    </w:lvl>
+  </w:abstractNum>
+  <w:abstractNum w:abstractNumId="8" w15:restartNumberingAfterBreak="0">
     <w:nsid w:val="68A96901"/>
     <w:multiLevelType w:val="multilevel"/>
     <w:tmpl w:val="2CBEF996"/>
@@ -2806,7 +3981,7 @@
       </w:pPr>
     </w:lvl>
   </w:abstractNum>
-  <w:abstractNum w:abstractNumId="6" w15:restartNumberingAfterBreak="0">
+  <w:abstractNum w:abstractNumId="9" w15:restartNumberingAfterBreak="0">
     <w:nsid w:val="6DE120AB"/>
     <w:multiLevelType w:val="multilevel"/>
     <w:tmpl w:val="F55E9BA8"/>
@@ -2955,7 +4130,7 @@
       </w:rPr>
     </w:lvl>
   </w:abstractNum>
-  <w:abstractNum w:abstractNumId="7" w15:restartNumberingAfterBreak="0">
+  <w:abstractNum w:abstractNumId="10" w15:restartNumberingAfterBreak="0">
     <w:nsid w:val="722308C2"/>
     <w:multiLevelType w:val="multilevel"/>
     <w:tmpl w:val="46DCC8CC"/>
@@ -3104,7 +4279,7 @@
       </w:rPr>
     </w:lvl>
   </w:abstractNum>
-  <w:abstractNum w:abstractNumId="8" w15:restartNumberingAfterBreak="0">
+  <w:abstractNum w:abstractNumId="11" w15:restartNumberingAfterBreak="0">
     <w:nsid w:val="725212F0"/>
     <w:multiLevelType w:val="multilevel"/>
     <w:tmpl w:val="8C4CBEAE"/>
@@ -3253,7 +4428,120 @@
       </w:rPr>
     </w:lvl>
   </w:abstractNum>
-  <w:abstractNum w:abstractNumId="9" w15:restartNumberingAfterBreak="0">
+  <w:abstractNum w:abstractNumId="12" w15:restartNumberingAfterBreak="0">
+    <w:nsid w:val="790C232A"/>
+    <w:multiLevelType w:val="multilevel"/>
+    <w:tmpl w:val="967816C6"/>
+    <w:lvl w:ilvl="0">
+      <w:start w:val="1"/>
+      <w:numFmt w:val="decimal"/>
+      <w:lvlText w:val="%1."/>
+      <w:lvlJc w:val="left"/>
+      <w:pPr>
+        <w:tabs>
+          <w:tab w:val="num" w:pos="720"/>
+        </w:tabs>
+        <w:ind w:left="720" w:hanging="360"/>
+      </w:pPr>
+    </w:lvl>
+    <w:lvl w:ilvl="1" w:tentative="1">
+      <w:start w:val="1"/>
+      <w:numFmt w:val="decimal"/>
+      <w:lvlText w:val="%2."/>
+      <w:lvlJc w:val="left"/>
+      <w:pPr>
+        <w:tabs>
+          <w:tab w:val="num" w:pos="1440"/>
+        </w:tabs>
+        <w:ind w:left="1440" w:hanging="360"/>
+      </w:pPr>
+    </w:lvl>
+    <w:lvl w:ilvl="2" w:tentative="1">
+      <w:start w:val="1"/>
+      <w:numFmt w:val="decimal"/>
+      <w:lvlText w:val="%3."/>
+      <w:lvlJc w:val="left"/>
+      <w:pPr>
+        <w:tabs>
+          <w:tab w:val="num" w:pos="2160"/>
+        </w:tabs>
+        <w:ind w:left="2160" w:hanging="360"/>
+      </w:pPr>
+    </w:lvl>
+    <w:lvl w:ilvl="3" w:tentative="1">
+      <w:start w:val="1"/>
+      <w:numFmt w:val="decimal"/>
+      <w:lvlText w:val="%4."/>
+      <w:lvlJc w:val="left"/>
+      <w:pPr>
+        <w:tabs>
+          <w:tab w:val="num" w:pos="2880"/>
+        </w:tabs>
+        <w:ind w:left="2880" w:hanging="360"/>
+      </w:pPr>
+    </w:lvl>
+    <w:lvl w:ilvl="4" w:tentative="1">
+      <w:start w:val="1"/>
+      <w:numFmt w:val="decimal"/>
+      <w:lvlText w:val="%5."/>
+      <w:lvlJc w:val="left"/>
+      <w:pPr>
+        <w:tabs>
+          <w:tab w:val="num" w:pos="3600"/>
+        </w:tabs>
+        <w:ind w:left="3600" w:hanging="360"/>
+      </w:pPr>
+    </w:lvl>
+    <w:lvl w:ilvl="5" w:tentative="1">
+      <w:start w:val="1"/>
+      <w:numFmt w:val="decimal"/>
+      <w:lvlText w:val="%6."/>
+      <w:lvlJc w:val="left"/>
+      <w:pPr>
+        <w:tabs>
+          <w:tab w:val="num" w:pos="4320"/>
+        </w:tabs>
+        <w:ind w:left="4320" w:hanging="360"/>
+      </w:pPr>
+    </w:lvl>
+    <w:lvl w:ilvl="6" w:tentative="1">
+      <w:start w:val="1"/>
+      <w:numFmt w:val="decimal"/>
+      <w:lvlText w:val="%7."/>
+      <w:lvlJc w:val="left"/>
+      <w:pPr>
+        <w:tabs>
+          <w:tab w:val="num" w:pos="5040"/>
+        </w:tabs>
+        <w:ind w:left="5040" w:hanging="360"/>
+      </w:pPr>
+    </w:lvl>
+    <w:lvl w:ilvl="7" w:tentative="1">
+      <w:start w:val="1"/>
+      <w:numFmt w:val="decimal"/>
+      <w:lvlText w:val="%8."/>
+      <w:lvlJc w:val="left"/>
+      <w:pPr>
+        <w:tabs>
+          <w:tab w:val="num" w:pos="5760"/>
+        </w:tabs>
+        <w:ind w:left="5760" w:hanging="360"/>
+      </w:pPr>
+    </w:lvl>
+    <w:lvl w:ilvl="8" w:tentative="1">
+      <w:start w:val="1"/>
+      <w:numFmt w:val="decimal"/>
+      <w:lvlText w:val="%9."/>
+      <w:lvlJc w:val="left"/>
+      <w:pPr>
+        <w:tabs>
+          <w:tab w:val="num" w:pos="6480"/>
+        </w:tabs>
+        <w:ind w:left="6480" w:hanging="360"/>
+      </w:pPr>
+    </w:lvl>
+  </w:abstractNum>
+  <w:abstractNum w:abstractNumId="13" w15:restartNumberingAfterBreak="0">
     <w:nsid w:val="7BB06482"/>
     <w:multiLevelType w:val="multilevel"/>
     <w:tmpl w:val="2A16EE88"/>
@@ -3367,16 +4655,16 @@
     </w:lvl>
   </w:abstractNum>
   <w:num w:numId="1" w16cid:durableId="1973557050">
-    <w:abstractNumId w:val="6"/>
+    <w:abstractNumId w:val="9"/>
   </w:num>
   <w:num w:numId="2" w16cid:durableId="2067028536">
-    <w:abstractNumId w:val="4"/>
+    <w:abstractNumId w:val="5"/>
   </w:num>
   <w:num w:numId="3" w16cid:durableId="1448546463">
-    <w:abstractNumId w:val="7"/>
+    <w:abstractNumId w:val="10"/>
   </w:num>
   <w:num w:numId="4" w16cid:durableId="993214905">
-    <w:abstractNumId w:val="5"/>
+    <w:abstractNumId w:val="8"/>
   </w:num>
   <w:num w:numId="5" w16cid:durableId="282658936">
     <w:abstractNumId w:val="0"/>
@@ -3388,13 +4676,25 @@
     <w:abstractNumId w:val="2"/>
   </w:num>
   <w:num w:numId="8" w16cid:durableId="732041986">
-    <w:abstractNumId w:val="9"/>
+    <w:abstractNumId w:val="13"/>
   </w:num>
   <w:num w:numId="9" w16cid:durableId="1159271930">
-    <w:abstractNumId w:val="8"/>
+    <w:abstractNumId w:val="11"/>
   </w:num>
   <w:num w:numId="10" w16cid:durableId="917712217">
+    <w:abstractNumId w:val="4"/>
+  </w:num>
+  <w:num w:numId="11" w16cid:durableId="1858690536">
+    <w:abstractNumId w:val="7"/>
+  </w:num>
+  <w:num w:numId="12" w16cid:durableId="74598346">
+    <w:abstractNumId w:val="6"/>
+  </w:num>
+  <w:num w:numId="13" w16cid:durableId="1588731902">
     <w:abstractNumId w:val="3"/>
+  </w:num>
+  <w:num w:numId="14" w16cid:durableId="386344717">
+    <w:abstractNumId w:val="12"/>
   </w:num>
 </w:numbering>
 </file>

</xml_diff>